<commit_message>
final - going to bed
</commit_message>
<xml_diff>
--- a/README.docx
+++ b/README.docx
@@ -1896,6 +1896,7 @@
         <w:rPr>
           <w:rFonts w:cstheme="minorHAnsi"/>
         </w:rPr>
+        <w:lastRenderedPageBreak/>
         <w:t>Repository</w:t>
       </w:r>
     </w:p>
@@ -5261,27 +5262,7 @@
                 <w:sz w:val="18"/>
                 <w:szCs w:val="18"/>
               </w:rPr>
-              <w:t xml:space="preserve">Learn </w:t>
-            </w:r>
-            <w:proofErr w:type="gramStart"/>
-            <w:r>
-              <w:rPr>
-                <w:rFonts w:eastAsia="Times New Roman" w:cstheme="minorHAnsi"/>
-                <w:color w:val="000000"/>
-                <w:sz w:val="18"/>
-                <w:szCs w:val="18"/>
-              </w:rPr>
-              <w:t>To</w:t>
-            </w:r>
-            <w:proofErr w:type="gramEnd"/>
-            <w:r>
-              <w:rPr>
-                <w:rFonts w:eastAsia="Times New Roman" w:cstheme="minorHAnsi"/>
-                <w:color w:val="000000"/>
-                <w:sz w:val="18"/>
-                <w:szCs w:val="18"/>
-              </w:rPr>
-              <w:t xml:space="preserve"> Fly</w:t>
+              <w:t>Learn To Fly</w:t>
             </w:r>
           </w:p>
         </w:tc>
@@ -6151,27 +6132,7 @@
                 <w:sz w:val="18"/>
                 <w:szCs w:val="18"/>
               </w:rPr>
-              <w:t xml:space="preserve">Show Me </w:t>
-            </w:r>
-            <w:proofErr w:type="gramStart"/>
-            <w:r>
-              <w:rPr>
-                <w:rFonts w:eastAsia="Times New Roman" w:cstheme="minorHAnsi"/>
-                <w:color w:val="000000"/>
-                <w:sz w:val="18"/>
-                <w:szCs w:val="18"/>
-              </w:rPr>
-              <w:t>The</w:t>
-            </w:r>
-            <w:proofErr w:type="gramEnd"/>
-            <w:r>
-              <w:rPr>
-                <w:rFonts w:eastAsia="Times New Roman" w:cstheme="minorHAnsi"/>
-                <w:color w:val="000000"/>
-                <w:sz w:val="18"/>
-                <w:szCs w:val="18"/>
-              </w:rPr>
-              <w:t xml:space="preserve"> Meaning Of Being Lonely</w:t>
+              <w:t>Show Me The Meaning Of Being Lonely</w:t>
             </w:r>
           </w:p>
         </w:tc>
@@ -7041,27 +7002,7 @@
                 <w:sz w:val="18"/>
                 <w:szCs w:val="18"/>
               </w:rPr>
-              <w:t xml:space="preserve">Then </w:t>
-            </w:r>
-            <w:proofErr w:type="gramStart"/>
-            <w:r>
-              <w:rPr>
-                <w:rFonts w:eastAsia="Times New Roman" w:cstheme="minorHAnsi"/>
-                <w:color w:val="000000"/>
-                <w:sz w:val="18"/>
-                <w:szCs w:val="18"/>
-              </w:rPr>
-              <w:t>The</w:t>
-            </w:r>
-            <w:proofErr w:type="gramEnd"/>
-            <w:r>
-              <w:rPr>
-                <w:rFonts w:eastAsia="Times New Roman" w:cstheme="minorHAnsi"/>
-                <w:color w:val="000000"/>
-                <w:sz w:val="18"/>
-                <w:szCs w:val="18"/>
-              </w:rPr>
-              <w:t xml:space="preserve"> Morning Comes</w:t>
+              <w:t>Then The Morning Comes</w:t>
             </w:r>
           </w:p>
         </w:tc>
@@ -7933,27 +7874,7 @@
                 <w:sz w:val="18"/>
                 <w:szCs w:val="18"/>
               </w:rPr>
-              <w:t xml:space="preserve">Sweet </w:t>
-            </w:r>
-            <w:proofErr w:type="gramStart"/>
-            <w:r>
-              <w:rPr>
-                <w:rFonts w:eastAsia="Times New Roman" w:cstheme="minorHAnsi"/>
-                <w:color w:val="000000"/>
-                <w:sz w:val="18"/>
-                <w:szCs w:val="18"/>
-              </w:rPr>
-              <w:t>But</w:t>
-            </w:r>
-            <w:proofErr w:type="gramEnd"/>
-            <w:r>
-              <w:rPr>
-                <w:rFonts w:eastAsia="Times New Roman" w:cstheme="minorHAnsi"/>
-                <w:color w:val="000000"/>
-                <w:sz w:val="18"/>
-                <w:szCs w:val="18"/>
-              </w:rPr>
-              <w:t xml:space="preserve"> Psycho</w:t>
+              <w:t>Sweet But Psycho</w:t>
             </w:r>
           </w:p>
         </w:tc>
@@ -8823,27 +8744,7 @@
                 <w:sz w:val="18"/>
                 <w:szCs w:val="18"/>
               </w:rPr>
-              <w:t xml:space="preserve">Break Up </w:t>
-            </w:r>
-            <w:proofErr w:type="gramStart"/>
-            <w:r>
-              <w:rPr>
-                <w:rFonts w:eastAsia="Times New Roman" w:cstheme="minorHAnsi"/>
-                <w:color w:val="000000"/>
-                <w:sz w:val="18"/>
-                <w:szCs w:val="18"/>
-              </w:rPr>
-              <w:t>With</w:t>
-            </w:r>
-            <w:proofErr w:type="gramEnd"/>
-            <w:r>
-              <w:rPr>
-                <w:rFonts w:eastAsia="Times New Roman" w:cstheme="minorHAnsi"/>
-                <w:color w:val="000000"/>
-                <w:sz w:val="18"/>
-                <w:szCs w:val="18"/>
-              </w:rPr>
-              <w:t xml:space="preserve"> Your Girlfriend, I'm</w:t>
+              <w:t>Break Up With Your Girlfriend, I'm</w:t>
             </w:r>
           </w:p>
         </w:tc>
@@ -9278,27 +9179,7 @@
                 <w:sz w:val="18"/>
                 <w:szCs w:val="18"/>
               </w:rPr>
-              <w:t xml:space="preserve">Look Back </w:t>
-            </w:r>
-            <w:proofErr w:type="gramStart"/>
-            <w:r>
-              <w:rPr>
-                <w:rFonts w:eastAsia="Times New Roman" w:cstheme="minorHAnsi"/>
-                <w:color w:val="000000"/>
-                <w:sz w:val="18"/>
-                <w:szCs w:val="18"/>
-              </w:rPr>
-              <w:t>At</w:t>
-            </w:r>
-            <w:proofErr w:type="gramEnd"/>
-            <w:r>
-              <w:rPr>
-                <w:rFonts w:eastAsia="Times New Roman" w:cstheme="minorHAnsi"/>
-                <w:color w:val="000000"/>
-                <w:sz w:val="18"/>
-                <w:szCs w:val="18"/>
-              </w:rPr>
-              <w:t xml:space="preserve"> It</w:t>
+              <w:t>Look Back At It</w:t>
             </w:r>
           </w:p>
         </w:tc>
@@ -10136,6 +10017,7 @@
           <w:sz w:val="20"/>
           <w:szCs w:val="20"/>
         </w:rPr>
+        <w:lastRenderedPageBreak/>
         <w:t xml:space="preserve">TABLE 2- </w:t>
       </w:r>
       <w:r>
@@ -16479,7 +16361,7 @@
           </mc:Choice>
           <mc:Fallback>
             <w:pict>
-              <v:rect w14:anchorId="0575DC11" id="Rectangle 9" o:spid="_x0000_s1026" style="position:absolute;margin-left:1.2pt;margin-top:.3pt;width:469.8pt;height:406.2pt;z-index:251637248;visibility:visible;mso-wrap-style:square;mso-width-percent:0;mso-height-percent:0;mso-wrap-distance-left:9pt;mso-wrap-distance-top:0;mso-wrap-distance-right:9pt;mso-wrap-distance-bottom:0;mso-position-horizontal:absolute;mso-position-horizontal-relative:margin;mso-position-vertical:absolute;mso-position-vertical-relative:text;mso-width-percent:0;mso-height-percent:0;mso-width-relative:margin;mso-height-relative:margin;v-text-anchor:middle" o:gfxdata="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" filled="f" strokecolor="black [3213]" strokeweight=".5pt">
+              <v:rect w14:anchorId="431315A2" id="Rectangle 9" o:spid="_x0000_s1026" style="position:absolute;margin-left:1.2pt;margin-top:.3pt;width:469.8pt;height:406.2pt;z-index:251637248;visibility:visible;mso-wrap-style:square;mso-width-percent:0;mso-height-percent:0;mso-wrap-distance-left:9pt;mso-wrap-distance-top:0;mso-wrap-distance-right:9pt;mso-wrap-distance-bottom:0;mso-position-horizontal:absolute;mso-position-horizontal-relative:margin;mso-position-vertical:absolute;mso-position-vertical-relative:text;mso-width-percent:0;mso-height-percent:0;mso-width-relative:margin;mso-height-relative:margin;v-text-anchor:middle" o:gfxdata="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" filled="f" strokecolor="black [3213]" strokeweight=".5pt">
                 <w10:wrap anchorx="margin"/>
               </v:rect>
             </w:pict>
@@ -16518,7 +16400,7 @@
           <v:shape id="_x0000_i1047" type="#_x0000_t75" style="width:468pt;height:417.6pt" o:ole="">
             <v:imagedata r:id="rId10" o:title=""/>
           </v:shape>
-          <o:OLEObject Type="Embed" ProgID="Word.OpenDocumentText.12" ShapeID="_x0000_i1047" DrawAspect="Content" ObjectID="_1635644807" r:id="rId11"/>
+          <o:OLEObject Type="Embed" ProgID="Word.OpenDocumentText.12" ShapeID="_x0000_i1047" DrawAspect="Content" ObjectID="_1635646049" r:id="rId11"/>
         </w:object>
       </w:r>
     </w:p>
@@ -16772,27 +16654,7 @@
           <w:sz w:val="20"/>
           <w:szCs w:val="20"/>
         </w:rPr>
-        <w:t xml:space="preserve">provided some alternative solutions as well as more in-depth details on the answers </w:t>
-      </w:r>
-      <w:proofErr w:type="gramStart"/>
-      <w:r>
-        <w:rPr>
-          <w:rFonts w:eastAsia="Times New Roman" w:cstheme="minorHAnsi"/>
-          <w:color w:val="000000"/>
-          <w:sz w:val="20"/>
-          <w:szCs w:val="20"/>
-        </w:rPr>
-        <w:t>and also</w:t>
-      </w:r>
-      <w:proofErr w:type="gramEnd"/>
-      <w:r>
-        <w:rPr>
-          <w:rFonts w:eastAsia="Times New Roman" w:cstheme="minorHAnsi"/>
-          <w:color w:val="000000"/>
-          <w:sz w:val="20"/>
-          <w:szCs w:val="20"/>
-        </w:rPr>
-        <w:t xml:space="preserve"> expanded on data exploratory/explanatory. </w:t>
+        <w:t xml:space="preserve">provided some alternative solutions as well as more in-depth details on the answers and also expanded on data exploratory/explanatory. </w:t>
       </w:r>
     </w:p>
     <w:p>
@@ -16879,7 +16741,21 @@
         <w:rPr>
           <w:rFonts w:cstheme="minorHAnsi"/>
         </w:rPr>
-        <w:t xml:space="preserve">a single bash script named "run.sh" that will allow you to run the entire pipeline: </w:t>
+        <w:t>a single bash script named "run.sh" that will allow you to run the entire pipeline</w:t>
+      </w:r>
+      <w:r>
+        <w:rPr>
+          <w:rFonts w:cstheme="minorHAnsi"/>
+        </w:rPr>
+        <w:t xml:space="preserve"> with the ./run.sh command </w:t>
+      </w:r>
+      <w:bookmarkStart w:id="2" w:name="_GoBack"/>
+      <w:bookmarkEnd w:id="2"/>
+      <w:r>
+        <w:rPr>
+          <w:rFonts w:cstheme="minorHAnsi"/>
+        </w:rPr>
+        <w:t>in the git bash command line prompt.</w:t>
       </w:r>
     </w:p>
     <w:p>
@@ -16968,7 +16844,7 @@
           </mc:Choice>
           <mc:Fallback>
             <w:pict>
-              <v:rect w14:anchorId="273BF9FF" id="Rectangle 10" o:spid="_x0000_s1026" style="position:absolute;margin-left:0;margin-top:29.3pt;width:469.8pt;height:151.2pt;z-index:251641344;visibility:visible;mso-wrap-style:square;mso-width-percent:0;mso-height-percent:0;mso-wrap-distance-left:9pt;mso-wrap-distance-top:0;mso-wrap-distance-right:9pt;mso-wrap-distance-bottom:0;mso-position-horizontal:left;mso-position-horizontal-relative:margin;mso-position-vertical:absolute;mso-position-vertical-relative:text;mso-width-percent:0;mso-height-percent:0;mso-width-relative:margin;mso-height-relative:margin;v-text-anchor:middle" o:gfxdata="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" filled="f" strokecolor="black [3213]" strokeweight=".5pt">
+              <v:rect w14:anchorId="4ED20724" id="Rectangle 10" o:spid="_x0000_s1026" style="position:absolute;margin-left:0;margin-top:29.3pt;width:469.8pt;height:151.2pt;z-index:251641344;visibility:visible;mso-wrap-style:square;mso-width-percent:0;mso-height-percent:0;mso-wrap-distance-left:9pt;mso-wrap-distance-top:0;mso-wrap-distance-right:9pt;mso-wrap-distance-bottom:0;mso-position-horizontal:left;mso-position-horizontal-relative:margin;mso-position-vertical:absolute;mso-position-vertical-relative:text;mso-width-percent:0;mso-height-percent:0;mso-width-relative:margin;mso-height-relative:margin;v-text-anchor:middle" o:gfxdata="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" filled="f" strokecolor="black [3213]" strokeweight=".5pt">
                 <w10:wrap anchorx="margin"/>
               </v:rect>
             </w:pict>
@@ -16991,8 +16867,8 @@
         </w:rPr>
         <w:t>.</w:t>
       </w:r>
-      <w:bookmarkStart w:id="2" w:name="_MON_1634811021"/>
-      <w:bookmarkEnd w:id="2"/>
+      <w:bookmarkStart w:id="3" w:name="_MON_1634811021"/>
+      <w:bookmarkEnd w:id="3"/>
       <w:r>
         <w:rPr>
           <w:rFonts w:eastAsia="Times New Roman" w:cstheme="minorHAnsi"/>
@@ -17003,7 +16879,7 @@
           <v:shape id="_x0000_i1049" type="#_x0000_t75" style="width:431.1pt;height:174.3pt" o:ole="">
             <v:imagedata r:id="rId12" o:title=""/>
           </v:shape>
-          <o:OLEObject Type="Embed" ProgID="Word.OpenDocumentText.12" ShapeID="_x0000_i1049" DrawAspect="Content" ObjectID="_1635644808" r:id="rId13"/>
+          <o:OLEObject Type="Embed" ProgID="Word.OpenDocumentText.12" ShapeID="_x0000_i1049" DrawAspect="Content" ObjectID="_1635646050" r:id="rId13"/>
         </w:object>
       </w:r>
     </w:p>
@@ -18306,6 +18182,7 @@
           <w:sz w:val="20"/>
           <w:szCs w:val="20"/>
         </w:rPr>
+        <w:lastRenderedPageBreak/>
         <mc:AlternateContent>
           <mc:Choice Requires="wps">
             <w:drawing>
@@ -18377,15 +18254,15 @@
           </mc:Choice>
           <mc:Fallback>
             <w:pict>
-              <v:rect w14:anchorId="021E7EE7" id="Rectangle 1" o:spid="_x0000_s1026" style="position:absolute;margin-left:-9pt;margin-top:0;width:469.8pt;height:252.6pt;z-index:251651584;visibility:visible;mso-wrap-style:square;mso-width-percent:0;mso-height-percent:0;mso-wrap-distance-left:9pt;mso-wrap-distance-top:0;mso-wrap-distance-right:9pt;mso-wrap-distance-bottom:0;mso-position-horizontal:absolute;mso-position-horizontal-relative:margin;mso-position-vertical:absolute;mso-position-vertical-relative:text;mso-width-percent:0;mso-height-percent:0;mso-width-relative:margin;mso-height-relative:margin;v-text-anchor:middle" o:gfxdata="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" filled="f" strokecolor="black [3213]" strokeweight=".5pt">
+              <v:rect w14:anchorId="1E722D1C" id="Rectangle 1" o:spid="_x0000_s1026" style="position:absolute;margin-left:-9pt;margin-top:0;width:469.8pt;height:252.6pt;z-index:251651584;visibility:visible;mso-wrap-style:square;mso-width-percent:0;mso-height-percent:0;mso-wrap-distance-left:9pt;mso-wrap-distance-top:0;mso-wrap-distance-right:9pt;mso-wrap-distance-bottom:0;mso-position-horizontal:absolute;mso-position-horizontal-relative:margin;mso-position-vertical:absolute;mso-position-vertical-relative:text;mso-width-percent:0;mso-height-percent:0;mso-width-relative:margin;mso-height-relative:margin;v-text-anchor:middle" o:gfxdata="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" filled="f" strokecolor="black [3213]" strokeweight=".5pt">
                 <w10:wrap anchorx="margin"/>
               </v:rect>
             </w:pict>
           </mc:Fallback>
         </mc:AlternateContent>
       </w:r>
-      <w:bookmarkStart w:id="3" w:name="_MON_1635453589"/>
-      <w:bookmarkEnd w:id="3"/>
+      <w:bookmarkStart w:id="4" w:name="_MON_1635453589"/>
+      <w:bookmarkEnd w:id="4"/>
       <w:r>
         <w:rPr>
           <w:rFonts w:eastAsia="Times New Roman" w:cstheme="minorHAnsi"/>
@@ -18397,7 +18274,7 @@
           <v:shape id="_x0000_i1056" type="#_x0000_t75" style="width:468pt;height:262.2pt" o:ole="">
             <v:imagedata r:id="rId14" o:title=""/>
           </v:shape>
-          <o:OLEObject Type="Embed" ProgID="Word.OpenDocumentText.12" ShapeID="_x0000_i1056" DrawAspect="Content" ObjectID="_1635644809" r:id="rId15"/>
+          <o:OLEObject Type="Embed" ProgID="Word.OpenDocumentText.12" ShapeID="_x0000_i1056" DrawAspect="Content" ObjectID="_1635646051" r:id="rId15"/>
         </w:object>
       </w:r>
     </w:p>
@@ -19015,25 +18892,14 @@
         </w:rPr>
         <w:t xml:space="preserve">number of unique </w:t>
       </w:r>
-      <w:proofErr w:type="gramStart"/>
-      <w:r>
-        <w:rPr>
-          <w:rFonts w:eastAsia="Times New Roman" w:cstheme="minorHAnsi"/>
-          <w:color w:val="000000"/>
-          <w:sz w:val="20"/>
-          <w:szCs w:val="20"/>
-        </w:rPr>
-        <w:t>value</w:t>
-      </w:r>
-      <w:proofErr w:type="gramEnd"/>
-      <w:r>
-        <w:rPr>
-          <w:rFonts w:eastAsia="Times New Roman" w:cstheme="minorHAnsi"/>
-          <w:color w:val="000000"/>
-          <w:sz w:val="20"/>
-          <w:szCs w:val="20"/>
-        </w:rPr>
-        <w:t xml:space="preserve"> </w:t>
+      <w:r>
+        <w:rPr>
+          <w:rFonts w:eastAsia="Times New Roman" w:cstheme="minorHAnsi"/>
+          <w:color w:val="000000"/>
+          <w:sz w:val="20"/>
+          <w:szCs w:val="20"/>
+        </w:rPr>
+        <w:t xml:space="preserve">value </w:t>
       </w:r>
       <w:r>
         <w:rPr>
@@ -19169,7 +19035,7 @@
           </mc:Choice>
           <mc:Fallback>
             <w:pict>
-              <v:rect w14:anchorId="1F76F2BD" id="Rectangle 12" o:spid="_x0000_s1026" style="position:absolute;margin-left:0;margin-top:12pt;width:469.8pt;height:96.6pt;z-index:251652608;visibility:visible;mso-wrap-style:square;mso-width-percent:0;mso-height-percent:0;mso-wrap-distance-left:9pt;mso-wrap-distance-top:0;mso-wrap-distance-right:9pt;mso-wrap-distance-bottom:0;mso-position-horizontal:left;mso-position-horizontal-relative:margin;mso-position-vertical:absolute;mso-position-vertical-relative:text;mso-width-percent:0;mso-height-percent:0;mso-width-relative:margin;mso-height-relative:margin;v-text-anchor:middle" o:gfxdata="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" filled="f" strokecolor="black [3213]" strokeweight=".5pt">
+              <v:rect w14:anchorId="343EEC68" id="Rectangle 12" o:spid="_x0000_s1026" style="position:absolute;margin-left:0;margin-top:12pt;width:469.8pt;height:96.6pt;z-index:251652608;visibility:visible;mso-wrap-style:square;mso-width-percent:0;mso-height-percent:0;mso-wrap-distance-left:9pt;mso-wrap-distance-top:0;mso-wrap-distance-right:9pt;mso-wrap-distance-bottom:0;mso-position-horizontal:left;mso-position-horizontal-relative:margin;mso-position-vertical:absolute;mso-position-vertical-relative:text;mso-width-percent:0;mso-height-percent:0;mso-width-relative:margin;mso-height-relative:margin;v-text-anchor:middle" o:gfxdata="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" filled="f" strokecolor="black [3213]" strokeweight=".5pt">
                 <w10:wrap anchorx="margin"/>
               </v:rect>
             </w:pict>
@@ -19177,8 +19043,8 @@
         </mc:AlternateContent>
       </w:r>
     </w:p>
-    <w:bookmarkStart w:id="4" w:name="_MON_1635454590"/>
-    <w:bookmarkEnd w:id="4"/>
+    <w:bookmarkStart w:id="5" w:name="_MON_1635454590"/>
+    <w:bookmarkEnd w:id="5"/>
     <w:p>
       <w:pPr>
         <w:tabs>
@@ -19218,7 +19084,7 @@
           <v:shape id="_x0000_i1176" type="#_x0000_t75" style="width:468pt;height:95.1pt" o:ole="">
             <v:imagedata r:id="rId16" o:title=""/>
           </v:shape>
-          <o:OLEObject Type="Embed" ProgID="Word.OpenDocumentText.12" ShapeID="_x0000_i1176" DrawAspect="Content" ObjectID="_1635644810" r:id="rId17"/>
+          <o:OLEObject Type="Embed" ProgID="Word.OpenDocumentText.12" ShapeID="_x0000_i1176" DrawAspect="Content" ObjectID="_1635646052" r:id="rId17"/>
         </w:object>
       </w:r>
     </w:p>
@@ -19564,6 +19430,7 @@
           <w:sz w:val="20"/>
           <w:szCs w:val="20"/>
         </w:rPr>
+        <w:lastRenderedPageBreak/>
         <w:t>a) What song has the highest one-month score of all time?</w:t>
       </w:r>
     </w:p>
@@ -19909,7 +19776,7 @@
           </mc:Choice>
           <mc:Fallback>
             <w:pict>
-              <v:rect w14:anchorId="38928689" id="Rectangle 13" o:spid="_x0000_s1026" style="position:absolute;margin-left:0;margin-top:12.2pt;width:480.6pt;height:165.3pt;z-index:251654656;visibility:visible;mso-wrap-style:square;mso-width-percent:0;mso-height-percent:0;mso-wrap-distance-left:9pt;mso-wrap-distance-top:0;mso-wrap-distance-right:9pt;mso-wrap-distance-bottom:0;mso-position-horizontal:left;mso-position-horizontal-relative:margin;mso-position-vertical:absolute;mso-position-vertical-relative:text;mso-width-percent:0;mso-height-percent:0;mso-width-relative:margin;mso-height-relative:margin;v-text-anchor:middle" o:gfxdata="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" filled="f" strokecolor="black [3213]" strokeweight=".5pt">
+              <v:rect w14:anchorId="114B6411" id="Rectangle 13" o:spid="_x0000_s1026" style="position:absolute;margin-left:0;margin-top:12.2pt;width:480.6pt;height:165.3pt;z-index:251654656;visibility:visible;mso-wrap-style:square;mso-width-percent:0;mso-height-percent:0;mso-wrap-distance-left:9pt;mso-wrap-distance-top:0;mso-wrap-distance-right:9pt;mso-wrap-distance-bottom:0;mso-position-horizontal:left;mso-position-horizontal-relative:margin;mso-position-vertical:absolute;mso-position-vertical-relative:text;mso-width-percent:0;mso-height-percent:0;mso-width-relative:margin;mso-height-relative:margin;v-text-anchor:middle" o:gfxdata="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" filled="f" strokecolor="black [3213]" strokeweight=".5pt">
                 <w10:wrap anchorx="margin"/>
               </v:rect>
             </w:pict>
@@ -19917,8 +19784,8 @@
         </mc:AlternateContent>
       </w:r>
     </w:p>
-    <w:bookmarkStart w:id="5" w:name="_MON_1635455160"/>
-    <w:bookmarkEnd w:id="5"/>
+    <w:bookmarkStart w:id="6" w:name="_MON_1635455160"/>
+    <w:bookmarkEnd w:id="6"/>
     <w:p>
       <w:pPr>
         <w:tabs>
@@ -19958,7 +19825,7 @@
           <v:shape id="_x0000_i1174" type="#_x0000_t75" style="width:481.5pt;height:186.9pt" o:ole="">
             <v:imagedata r:id="rId18" o:title=""/>
           </v:shape>
-          <o:OLEObject Type="Embed" ProgID="Word.OpenDocumentText.12" ShapeID="_x0000_i1174" DrawAspect="Content" ObjectID="_1635644811" r:id="rId19"/>
+          <o:OLEObject Type="Embed" ProgID="Word.OpenDocumentText.12" ShapeID="_x0000_i1174" DrawAspect="Content" ObjectID="_1635646053" r:id="rId19"/>
         </w:object>
       </w:r>
     </w:p>
@@ -20470,17 +20337,7 @@
           <w:sz w:val="20"/>
           <w:szCs w:val="20"/>
         </w:rPr>
-        <w:t xml:space="preserve">function identifies the best position that the favorite song hits in US through utilizing </w:t>
-      </w:r>
-      <w:proofErr w:type="gramStart"/>
-      <w:r>
-        <w:rPr>
-          <w:rFonts w:eastAsia="Times New Roman" w:cstheme="minorHAnsi"/>
-          <w:color w:val="000000"/>
-          <w:sz w:val="20"/>
-          <w:szCs w:val="20"/>
-        </w:rPr>
-        <w:t xml:space="preserve">the </w:t>
+        <w:t xml:space="preserve">function identifies the best position that the favorite song hits in US through utilizing the </w:t>
       </w:r>
       <w:r>
         <w:rPr>
@@ -20502,7 +20359,6 @@
         <w:t>idxmin</w:t>
       </w:r>
       <w:proofErr w:type="spellEnd"/>
-      <w:proofErr w:type="gramEnd"/>
       <w:r>
         <w:rPr>
           <w:rFonts w:eastAsia="Times New Roman" w:cstheme="minorHAnsi"/>
@@ -20646,7 +20502,7 @@
           </mc:Choice>
           <mc:Fallback>
             <w:pict>
-              <v:rect w14:anchorId="69F9A2D2" id="Rectangle 14" o:spid="_x0000_s1026" style="position:absolute;margin-left:0;margin-top:10.9pt;width:468pt;height:143.4pt;z-index:251656704;visibility:visible;mso-wrap-style:square;mso-width-percent:0;mso-height-percent:0;mso-wrap-distance-left:9pt;mso-wrap-distance-top:0;mso-wrap-distance-right:9pt;mso-wrap-distance-bottom:0;mso-position-horizontal:left;mso-position-horizontal-relative:margin;mso-position-vertical:absolute;mso-position-vertical-relative:text;mso-width-percent:0;mso-height-percent:0;mso-width-relative:margin;mso-height-relative:margin;v-text-anchor:middle" o:gfxdata="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" filled="f" strokecolor="black [3213]" strokeweight=".5pt">
+              <v:rect w14:anchorId="40C1996A" id="Rectangle 14" o:spid="_x0000_s1026" style="position:absolute;margin-left:0;margin-top:10.9pt;width:468pt;height:143.4pt;z-index:251656704;visibility:visible;mso-wrap-style:square;mso-width-percent:0;mso-height-percent:0;mso-wrap-distance-left:9pt;mso-wrap-distance-top:0;mso-wrap-distance-right:9pt;mso-wrap-distance-bottom:0;mso-position-horizontal:left;mso-position-horizontal-relative:margin;mso-position-vertical:absolute;mso-position-vertical-relative:text;mso-width-percent:0;mso-height-percent:0;mso-width-relative:margin;mso-height-relative:margin;v-text-anchor:middle" o:gfxdata="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" filled="f" strokecolor="black [3213]" strokeweight=".5pt">
                 <w10:wrap anchorx="margin"/>
               </v:rect>
             </w:pict>
@@ -20654,8 +20510,8 @@
         </mc:AlternateContent>
       </w:r>
     </w:p>
-    <w:bookmarkStart w:id="6" w:name="_MON_1635455893"/>
-    <w:bookmarkEnd w:id="6"/>
+    <w:bookmarkStart w:id="7" w:name="_MON_1635455893"/>
+    <w:bookmarkEnd w:id="7"/>
     <w:p>
       <w:pPr>
         <w:tabs>
@@ -20699,7 +20555,7 @@
           <v:shape id="_x0000_i1178" type="#_x0000_t75" style="width:468pt;height:144.3pt" o:ole="">
             <v:imagedata r:id="rId20" o:title=""/>
           </v:shape>
-          <o:OLEObject Type="Embed" ProgID="Word.OpenDocumentText.12" ShapeID="_x0000_i1178" DrawAspect="Content" ObjectID="_1635644812" r:id="rId21"/>
+          <o:OLEObject Type="Embed" ProgID="Word.OpenDocumentText.12" ShapeID="_x0000_i1178" DrawAspect="Content" ObjectID="_1635646054" r:id="rId21"/>
         </w:object>
       </w:r>
     </w:p>
@@ -20767,27 +20623,7 @@
           <w:sz w:val="20"/>
           <w:szCs w:val="20"/>
         </w:rPr>
-        <w:t xml:space="preserve">‘Safe </w:t>
-      </w:r>
-      <w:proofErr w:type="gramStart"/>
-      <w:r>
-        <w:rPr>
-          <w:rFonts w:eastAsia="Times New Roman" w:cstheme="minorHAnsi"/>
-          <w:color w:val="000000"/>
-          <w:sz w:val="20"/>
-          <w:szCs w:val="20"/>
-        </w:rPr>
-        <w:t>And</w:t>
-      </w:r>
-      <w:proofErr w:type="gramEnd"/>
-      <w:r>
-        <w:rPr>
-          <w:rFonts w:eastAsia="Times New Roman" w:cstheme="minorHAnsi"/>
-          <w:color w:val="000000"/>
-          <w:sz w:val="20"/>
-          <w:szCs w:val="20"/>
-        </w:rPr>
-        <w:t xml:space="preserve"> Sound’ song by ‘Capital Cities’ was on US chart for 10 month and it secure the 8</w:t>
+        <w:t>‘Safe And Sound’ song by ‘Capital Cities’ was on US chart for 10 month and it secure the 8</w:t>
       </w:r>
       <w:r>
         <w:rPr>
@@ -20881,6 +20717,7 @@
           <w:sz w:val="20"/>
           <w:szCs w:val="20"/>
         </w:rPr>
+        <w:lastRenderedPageBreak/>
         <w:t>a) Which artist has spent the most time on the charts as defined by chart-months?</w:t>
       </w:r>
     </w:p>
@@ -21078,17 +20915,7 @@
           <w:sz w:val="20"/>
           <w:szCs w:val="20"/>
         </w:rPr>
-        <w:t xml:space="preserve">function finds the artist with most number of months on chart through </w:t>
-      </w:r>
-      <w:proofErr w:type="gramStart"/>
-      <w:r>
-        <w:rPr>
-          <w:rFonts w:eastAsia="Times New Roman" w:cstheme="minorHAnsi"/>
-          <w:color w:val="000000"/>
-          <w:sz w:val="20"/>
-          <w:szCs w:val="20"/>
-        </w:rPr>
-        <w:t>using .</w:t>
+        <w:t>function finds the artist with most number of months on chart through using .</w:t>
       </w:r>
       <w:proofErr w:type="spellStart"/>
       <w:r>
@@ -21101,7 +20928,6 @@
         <w:t>iloc</w:t>
       </w:r>
       <w:proofErr w:type="spellEnd"/>
-      <w:proofErr w:type="gramEnd"/>
       <w:r>
         <w:rPr>
           <w:rFonts w:eastAsia="Times New Roman" w:cstheme="minorHAnsi"/>
@@ -21312,25 +21138,14 @@
         <w:t xml:space="preserve"> as many months as it is stays on the chart. If an artist has multiple songs on the chart, the artist will receive the same number of </w:t>
       </w:r>
       <w:proofErr w:type="spellStart"/>
-      <w:proofErr w:type="gramStart"/>
-      <w:r>
-        <w:rPr>
-          <w:rFonts w:eastAsia="Times New Roman" w:cstheme="minorHAnsi"/>
-          <w:color w:val="000000"/>
-          <w:sz w:val="20"/>
-          <w:szCs w:val="20"/>
-        </w:rPr>
-        <w:t>chart</w:t>
-      </w:r>
-      <w:proofErr w:type="gramEnd"/>
-      <w:r>
-        <w:rPr>
-          <w:rFonts w:eastAsia="Times New Roman" w:cstheme="minorHAnsi"/>
-          <w:color w:val="000000"/>
-          <w:sz w:val="20"/>
-          <w:szCs w:val="20"/>
-        </w:rPr>
-        <w:t>_months</w:t>
+      <w:r>
+        <w:rPr>
+          <w:rFonts w:eastAsia="Times New Roman" w:cstheme="minorHAnsi"/>
+          <w:color w:val="000000"/>
+          <w:sz w:val="20"/>
+          <w:szCs w:val="20"/>
+        </w:rPr>
+        <w:t>chart_months</w:t>
       </w:r>
       <w:proofErr w:type="spellEnd"/>
       <w:r>
@@ -21449,7 +21264,7 @@
           </mc:Choice>
           <mc:Fallback>
             <w:pict>
-              <v:rect w14:anchorId="247F0F4F" id="Rectangle 15" o:spid="_x0000_s1026" style="position:absolute;margin-left:0;margin-top:12.15pt;width:468.3pt;height:129.6pt;z-index:251658752;visibility:visible;mso-wrap-style:square;mso-width-percent:0;mso-height-percent:0;mso-wrap-distance-left:9pt;mso-wrap-distance-top:0;mso-wrap-distance-right:9pt;mso-wrap-distance-bottom:0;mso-position-horizontal:left;mso-position-horizontal-relative:margin;mso-position-vertical:absolute;mso-position-vertical-relative:text;mso-width-percent:0;mso-height-percent:0;mso-width-relative:margin;mso-height-relative:margin;v-text-anchor:middle" o:gfxdata="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" filled="f" strokecolor="black [3213]" strokeweight=".5pt">
+              <v:rect w14:anchorId="41FCA387" id="Rectangle 15" o:spid="_x0000_s1026" style="position:absolute;margin-left:0;margin-top:12.15pt;width:468.3pt;height:129.6pt;z-index:251658752;visibility:visible;mso-wrap-style:square;mso-width-percent:0;mso-height-percent:0;mso-wrap-distance-left:9pt;mso-wrap-distance-top:0;mso-wrap-distance-right:9pt;mso-wrap-distance-bottom:0;mso-position-horizontal:left;mso-position-horizontal-relative:margin;mso-position-vertical:absolute;mso-position-vertical-relative:text;mso-width-percent:0;mso-height-percent:0;mso-width-relative:margin;mso-height-relative:margin;v-text-anchor:middle" o:gfxdata="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" filled="f" strokecolor="black [3213]" strokeweight=".5pt">
                 <w10:wrap anchorx="margin"/>
               </v:rect>
             </w:pict>
@@ -21457,8 +21272,8 @@
         </mc:AlternateContent>
       </w:r>
     </w:p>
-    <w:bookmarkStart w:id="7" w:name="_MON_1635456895"/>
-    <w:bookmarkEnd w:id="7"/>
+    <w:bookmarkStart w:id="8" w:name="_MON_1635456895"/>
+    <w:bookmarkEnd w:id="8"/>
     <w:p>
       <w:pPr>
         <w:tabs>
@@ -21498,7 +21313,7 @@
           <v:shape id="_x0000_i1180" type="#_x0000_t75" style="width:468pt;height:130.8pt" o:ole="">
             <v:imagedata r:id="rId22" o:title=""/>
           </v:shape>
-          <o:OLEObject Type="Embed" ProgID="Word.OpenDocumentText.12" ShapeID="_x0000_i1180" DrawAspect="Content" ObjectID="_1635644813" r:id="rId23"/>
+          <o:OLEObject Type="Embed" ProgID="Word.OpenDocumentText.12" ShapeID="_x0000_i1180" DrawAspect="Content" ObjectID="_1635646055" r:id="rId23"/>
         </w:object>
       </w:r>
     </w:p>
@@ -21623,27 +21438,7 @@
           <w:sz w:val="20"/>
           <w:szCs w:val="20"/>
         </w:rPr>
-        <w:t xml:space="preserve">he </w:t>
-      </w:r>
-      <w:proofErr w:type="gramStart"/>
-      <w:r>
-        <w:rPr>
-          <w:rFonts w:eastAsia="Times New Roman" w:cstheme="minorHAnsi"/>
-          <w:color w:val="000000"/>
-          <w:sz w:val="20"/>
-          <w:szCs w:val="20"/>
-        </w:rPr>
-        <w:t>Black Eyed</w:t>
-      </w:r>
-      <w:proofErr w:type="gramEnd"/>
-      <w:r>
-        <w:rPr>
-          <w:rFonts w:eastAsia="Times New Roman" w:cstheme="minorHAnsi"/>
-          <w:color w:val="000000"/>
-          <w:sz w:val="20"/>
-          <w:szCs w:val="20"/>
-        </w:rPr>
-        <w:t xml:space="preserve"> Peas</w:t>
+        <w:t>he Black Eyed Peas</w:t>
       </w:r>
       <w:r>
         <w:rPr>
@@ -22899,15 +22694,15 @@
           </mc:Choice>
           <mc:Fallback>
             <w:pict>
-              <v:rect w14:anchorId="6215303F" id="Rectangle 16" o:spid="_x0000_s1026" style="position:absolute;margin-left:0;margin-top:0;width:468.3pt;height:94.8pt;z-index:251678208;visibility:visible;mso-wrap-style:square;mso-width-percent:0;mso-height-percent:0;mso-wrap-distance-left:9pt;mso-wrap-distance-top:0;mso-wrap-distance-right:9pt;mso-wrap-distance-bottom:0;mso-position-horizontal:left;mso-position-horizontal-relative:margin;mso-position-vertical:absolute;mso-position-vertical-relative:text;mso-width-percent:0;mso-height-percent:0;mso-width-relative:margin;mso-height-relative:margin;v-text-anchor:middle" o:gfxdata="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" filled="f" strokecolor="black [3213]" strokeweight=".5pt">
+              <v:rect w14:anchorId="3BBBAE77" id="Rectangle 16" o:spid="_x0000_s1026" style="position:absolute;margin-left:0;margin-top:0;width:468.3pt;height:94.8pt;z-index:251678208;visibility:visible;mso-wrap-style:square;mso-width-percent:0;mso-height-percent:0;mso-wrap-distance-left:9pt;mso-wrap-distance-top:0;mso-wrap-distance-right:9pt;mso-wrap-distance-bottom:0;mso-position-horizontal:left;mso-position-horizontal-relative:margin;mso-position-vertical:absolute;mso-position-vertical-relative:text;mso-width-percent:0;mso-height-percent:0;mso-width-relative:margin;mso-height-relative:margin;v-text-anchor:middle" o:gfxdata="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" filled="f" strokecolor="black [3213]" strokeweight=".5pt">
                 <w10:wrap anchorx="margin"/>
               </v:rect>
             </w:pict>
           </mc:Fallback>
         </mc:AlternateContent>
       </w:r>
-      <w:bookmarkStart w:id="8" w:name="_MON_1635534104"/>
-      <w:bookmarkEnd w:id="8"/>
+      <w:bookmarkStart w:id="9" w:name="_MON_1635534104"/>
+      <w:bookmarkEnd w:id="9"/>
       <w:r>
         <w:rPr>
           <w:rFonts w:eastAsia="Times New Roman" w:cstheme="minorHAnsi"/>
@@ -22919,7 +22714,7 @@
           <v:shape id="_x0000_i1133" type="#_x0000_t75" style="width:468pt;height:95.1pt" o:ole="">
             <v:imagedata r:id="rId24" o:title=""/>
           </v:shape>
-          <o:OLEObject Type="Embed" ProgID="Word.OpenDocumentText.12" ShapeID="_x0000_i1133" DrawAspect="Content" ObjectID="_1635644814" r:id="rId25"/>
+          <o:OLEObject Type="Embed" ProgID="Word.OpenDocumentText.12" ShapeID="_x0000_i1133" DrawAspect="Content" ObjectID="_1635646056" r:id="rId25"/>
         </w:object>
       </w:r>
     </w:p>
@@ -22987,6 +22782,7 @@
           <w:sz w:val="20"/>
           <w:szCs w:val="20"/>
         </w:rPr>
+        <w:lastRenderedPageBreak/>
         <w:t xml:space="preserve">In this case, dataframe will be filtered out on </w:t>
       </w:r>
       <w:r>
@@ -24051,7 +23847,7 @@
           </mc:Choice>
           <mc:Fallback>
             <w:pict>
-              <v:rect w14:anchorId="254124BC" id="Rectangle 17" o:spid="_x0000_s1026" style="position:absolute;margin-left:0;margin-top:12.1pt;width:468.3pt;height:215.1pt;z-index:251661824;visibility:visible;mso-wrap-style:square;mso-width-percent:0;mso-height-percent:0;mso-wrap-distance-left:9pt;mso-wrap-distance-top:0;mso-wrap-distance-right:9pt;mso-wrap-distance-bottom:0;mso-position-horizontal:left;mso-position-horizontal-relative:margin;mso-position-vertical:absolute;mso-position-vertical-relative:text;mso-width-percent:0;mso-height-percent:0;mso-width-relative:margin;mso-height-relative:margin;v-text-anchor:middle" o:gfxdata="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" filled="f" strokecolor="black [3213]" strokeweight=".5pt">
+              <v:rect w14:anchorId="445FBA9D" id="Rectangle 17" o:spid="_x0000_s1026" style="position:absolute;margin-left:0;margin-top:12.1pt;width:468.3pt;height:215.1pt;z-index:251661824;visibility:visible;mso-wrap-style:square;mso-width-percent:0;mso-height-percent:0;mso-wrap-distance-left:9pt;mso-wrap-distance-top:0;mso-wrap-distance-right:9pt;mso-wrap-distance-bottom:0;mso-position-horizontal:left;mso-position-horizontal-relative:margin;mso-position-vertical:absolute;mso-position-vertical-relative:text;mso-width-percent:0;mso-height-percent:0;mso-width-relative:margin;mso-height-relative:margin;v-text-anchor:middle" o:gfxdata="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" filled="f" strokecolor="black [3213]" strokeweight=".5pt">
                 <w10:wrap anchorx="margin"/>
               </v:rect>
             </w:pict>
@@ -24067,7 +23863,6 @@
         </w:rPr>
         <w:tab/>
       </w:r>
-      <w:bookmarkStart w:id="9" w:name="_GoBack"/>
       <w:bookmarkStart w:id="10" w:name="_MON_1635644177"/>
       <w:bookmarkEnd w:id="10"/>
       <w:r>
@@ -24081,10 +23876,9 @@
           <v:shape id="_x0000_i1215" type="#_x0000_t75" style="width:468pt;height:214.2pt" o:ole="">
             <v:imagedata r:id="rId26" o:title=""/>
           </v:shape>
-          <o:OLEObject Type="Embed" ProgID="Word.OpenDocumentText.12" ShapeID="_x0000_i1215" DrawAspect="Content" ObjectID="_1635644815" r:id="rId27"/>
+          <o:OLEObject Type="Embed" ProgID="Word.OpenDocumentText.12" ShapeID="_x0000_i1215" DrawAspect="Content" ObjectID="_1635646057" r:id="rId27"/>
         </w:object>
       </w:r>
-      <w:bookmarkEnd w:id="9"/>
     </w:p>
     <w:p>
       <w:pPr>
@@ -24475,27 +24269,7 @@
           <w:sz w:val="20"/>
           <w:szCs w:val="20"/>
         </w:rPr>
-        <w:t xml:space="preserve">“Marry </w:t>
-      </w:r>
-      <w:proofErr w:type="gramStart"/>
-      <w:r>
-        <w:rPr>
-          <w:rFonts w:eastAsia="Times New Roman" w:cstheme="minorHAnsi"/>
-          <w:color w:val="000000"/>
-          <w:sz w:val="20"/>
-          <w:szCs w:val="20"/>
-        </w:rPr>
-        <w:t>The</w:t>
-      </w:r>
-      <w:proofErr w:type="gramEnd"/>
-      <w:r>
-        <w:rPr>
-          <w:rFonts w:eastAsia="Times New Roman" w:cstheme="minorHAnsi"/>
-          <w:color w:val="000000"/>
-          <w:sz w:val="20"/>
-          <w:szCs w:val="20"/>
-        </w:rPr>
-        <w:t xml:space="preserve"> Night”</w:t>
+        <w:t>“Marry The Night”</w:t>
       </w:r>
       <w:r>
         <w:rPr>
@@ -24585,27 +24359,7 @@
           <w:sz w:val="20"/>
           <w:szCs w:val="20"/>
         </w:rPr>
-        <w:t xml:space="preserve">“Marry </w:t>
-      </w:r>
-      <w:proofErr w:type="gramStart"/>
-      <w:r>
-        <w:rPr>
-          <w:rFonts w:eastAsia="Times New Roman" w:cstheme="minorHAnsi"/>
-          <w:color w:val="000000"/>
-          <w:sz w:val="20"/>
-          <w:szCs w:val="20"/>
-        </w:rPr>
-        <w:t>The  Night</w:t>
-      </w:r>
-      <w:proofErr w:type="gramEnd"/>
-      <w:r>
-        <w:rPr>
-          <w:rFonts w:eastAsia="Times New Roman" w:cstheme="minorHAnsi"/>
-          <w:color w:val="000000"/>
-          <w:sz w:val="20"/>
-          <w:szCs w:val="20"/>
-        </w:rPr>
-        <w:t xml:space="preserve">” </w:t>
+        <w:t xml:space="preserve">“Marry The  Night” </w:t>
       </w:r>
       <w:r>
         <w:rPr>
@@ -26713,6 +26467,7 @@
                 <w:rFonts w:ascii="Calibri" w:eastAsia="Times New Roman" w:hAnsi="Calibri" w:cs="Calibri"/>
                 <w:color w:val="000000"/>
               </w:rPr>
+              <w:lastRenderedPageBreak/>
               <w:t>14</w:t>
             </w:r>
           </w:p>
@@ -26776,23 +26531,7 @@
                 <w:rFonts w:ascii="Calibri" w:eastAsia="Times New Roman" w:hAnsi="Calibri" w:cs="Calibri"/>
                 <w:color w:val="000000"/>
               </w:rPr>
-              <w:t xml:space="preserve">The Edge </w:t>
-            </w:r>
-            <w:proofErr w:type="gramStart"/>
-            <w:r>
-              <w:rPr>
-                <w:rFonts w:ascii="Calibri" w:eastAsia="Times New Roman" w:hAnsi="Calibri" w:cs="Calibri"/>
-                <w:color w:val="000000"/>
-              </w:rPr>
-              <w:t>Of</w:t>
-            </w:r>
-            <w:proofErr w:type="gramEnd"/>
-            <w:r>
-              <w:rPr>
-                <w:rFonts w:ascii="Calibri" w:eastAsia="Times New Roman" w:hAnsi="Calibri" w:cs="Calibri"/>
-                <w:color w:val="000000"/>
-              </w:rPr>
-              <w:t xml:space="preserve"> Glory</w:t>
+              <w:t>The Edge Of Glory</w:t>
             </w:r>
           </w:p>
         </w:tc>
@@ -27679,7 +27418,7 @@
           </mc:Choice>
           <mc:Fallback>
             <w:pict>
-              <v:rect w14:anchorId="1F2F15C9" id="Rectangle 18" o:spid="_x0000_s1026" style="position:absolute;margin-left:0;margin-top:12pt;width:481.5pt;height:166.8pt;z-index:251663872;visibility:visible;mso-wrap-style:square;mso-width-percent:0;mso-height-percent:0;mso-wrap-distance-left:9pt;mso-wrap-distance-top:0;mso-wrap-distance-right:9pt;mso-wrap-distance-bottom:0;mso-position-horizontal:left;mso-position-horizontal-relative:margin;mso-position-vertical:absolute;mso-position-vertical-relative:text;mso-width-percent:0;mso-height-percent:0;mso-width-relative:margin;mso-height-relative:margin;v-text-anchor:middle" o:gfxdata="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" filled="f" strokecolor="black [3213]" strokeweight=".5pt">
+              <v:rect w14:anchorId="6E1D5241" id="Rectangle 18" o:spid="_x0000_s1026" style="position:absolute;margin-left:0;margin-top:12pt;width:481.5pt;height:166.8pt;z-index:251663872;visibility:visible;mso-wrap-style:square;mso-width-percent:0;mso-height-percent:0;mso-wrap-distance-left:9pt;mso-wrap-distance-top:0;mso-wrap-distance-right:9pt;mso-wrap-distance-bottom:0;mso-position-horizontal:left;mso-position-horizontal-relative:margin;mso-position-vertical:absolute;mso-position-vertical-relative:text;mso-width-percent:0;mso-height-percent:0;mso-width-relative:margin;mso-height-relative:margin;v-text-anchor:middle" o:gfxdata="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" filled="f" strokecolor="black [3213]" strokeweight=".5pt">
                 <w10:wrap anchorx="margin"/>
               </v:rect>
             </w:pict>
@@ -27728,7 +27467,7 @@
           <v:shape id="_x0000_i1190" type="#_x0000_t75" style="width:481.5pt;height:166.5pt" o:ole="">
             <v:imagedata r:id="rId28" o:title=""/>
           </v:shape>
-          <o:OLEObject Type="Embed" ProgID="Word.OpenDocumentText.12" ShapeID="_x0000_i1190" DrawAspect="Content" ObjectID="_1635644816" r:id="rId29"/>
+          <o:OLEObject Type="Embed" ProgID="Word.OpenDocumentText.12" ShapeID="_x0000_i1190" DrawAspect="Content" ObjectID="_1635646058" r:id="rId29"/>
         </w:object>
       </w:r>
     </w:p>
@@ -29484,6 +29223,7 @@
                 <w:rFonts w:ascii="Calibri" w:eastAsia="Times New Roman" w:hAnsi="Calibri" w:cs="Calibri"/>
                 <w:color w:val="000000"/>
               </w:rPr>
+              <w:lastRenderedPageBreak/>
               <w:t>2</w:t>
             </w:r>
           </w:p>
@@ -30176,7 +29916,6 @@
       <w:r>
         <w:t xml:space="preserve">got on chart. </w:t>
       </w:r>
-      <w:proofErr w:type="gramStart"/>
       <w:r>
         <w:t>The .</w:t>
       </w:r>
@@ -30185,7 +29924,6 @@
         <w:t>agg</w:t>
       </w:r>
       <w:proofErr w:type="spellEnd"/>
-      <w:proofErr w:type="gramEnd"/>
       <w:r>
         <w:t>(‘</w:t>
       </w:r>
@@ -30392,7 +30130,7 @@
           </mc:Choice>
           <mc:Fallback>
             <w:pict>
-              <v:rect w14:anchorId="5B952723" id="Rectangle 19" o:spid="_x0000_s1026" style="position:absolute;margin-left:0;margin-top:.3pt;width:468.3pt;height:179.7pt;z-index:251668992;visibility:visible;mso-wrap-style:square;mso-width-percent:0;mso-height-percent:0;mso-wrap-distance-left:9pt;mso-wrap-distance-top:0;mso-wrap-distance-right:9pt;mso-wrap-distance-bottom:0;mso-position-horizontal:left;mso-position-horizontal-relative:margin;mso-position-vertical:absolute;mso-position-vertical-relative:text;mso-width-percent:0;mso-height-percent:0;mso-width-relative:margin;mso-height-relative:margin;v-text-anchor:middle" o:gfxdata="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" filled="f" strokecolor="black [3213]" strokeweight=".5pt">
+              <v:rect w14:anchorId="5976FE9D" id="Rectangle 19" o:spid="_x0000_s1026" style="position:absolute;margin-left:0;margin-top:.3pt;width:468.3pt;height:179.7pt;z-index:251668992;visibility:visible;mso-wrap-style:square;mso-width-percent:0;mso-height-percent:0;mso-wrap-distance-left:9pt;mso-wrap-distance-top:0;mso-wrap-distance-right:9pt;mso-wrap-distance-bottom:0;mso-position-horizontal:left;mso-position-horizontal-relative:margin;mso-position-vertical:absolute;mso-position-vertical-relative:text;mso-width-percent:0;mso-height-percent:0;mso-width-relative:margin;mso-height-relative:margin;v-text-anchor:middle" o:gfxdata="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" filled="f" strokecolor="black [3213]" strokeweight=".5pt">
                 <w10:wrap anchorx="margin"/>
               </v:rect>
             </w:pict>
@@ -30412,7 +30150,7 @@
           <v:shape id="_x0000_i1203" type="#_x0000_t75" style="width:468pt;height:178.5pt" o:ole="">
             <v:imagedata r:id="rId30" o:title=""/>
           </v:shape>
-          <o:OLEObject Type="Embed" ProgID="Word.OpenDocumentText.12" ShapeID="_x0000_i1203" DrawAspect="Content" ObjectID="_1635644817" r:id="rId31"/>
+          <o:OLEObject Type="Embed" ProgID="Word.OpenDocumentText.12" ShapeID="_x0000_i1203" DrawAspect="Content" ObjectID="_1635646059" r:id="rId31"/>
         </w:object>
       </w:r>
     </w:p>
@@ -31682,6 +31420,7 @@
                 <w:rFonts w:ascii="Calibri" w:eastAsia="Times New Roman" w:hAnsi="Calibri" w:cs="Calibri"/>
                 <w:color w:val="000000"/>
               </w:rPr>
+              <w:lastRenderedPageBreak/>
               <w:t>7</w:t>
             </w:r>
           </w:p>
@@ -32400,7 +32139,7 @@
           </mc:Choice>
           <mc:Fallback>
             <w:pict>
-              <v:rect w14:anchorId="2BB3E18B" id="Rectangle 21" o:spid="_x0000_s1026" style="position:absolute;margin-left:0;margin-top:12.1pt;width:502.2pt;height:368.4pt;z-index:251674112;visibility:visible;mso-wrap-style:square;mso-width-percent:0;mso-height-percent:0;mso-wrap-distance-left:9pt;mso-wrap-distance-top:0;mso-wrap-distance-right:9pt;mso-wrap-distance-bottom:0;mso-position-horizontal:left;mso-position-horizontal-relative:margin;mso-position-vertical:absolute;mso-position-vertical-relative:text;mso-width-percent:0;mso-height-percent:0;mso-width-relative:margin;mso-height-relative:margin;v-text-anchor:middle" o:gfxdata="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" filled="f" strokecolor="black [3213]" strokeweight=".5pt">
+              <v:rect w14:anchorId="24DB8C38" id="Rectangle 21" o:spid="_x0000_s1026" style="position:absolute;margin-left:0;margin-top:12.1pt;width:502.2pt;height:368.4pt;z-index:251674112;visibility:visible;mso-wrap-style:square;mso-width-percent:0;mso-height-percent:0;mso-wrap-distance-left:9pt;mso-wrap-distance-top:0;mso-wrap-distance-right:9pt;mso-wrap-distance-bottom:0;mso-position-horizontal:left;mso-position-horizontal-relative:margin;mso-position-vertical:absolute;mso-position-vertical-relative:text;mso-width-percent:0;mso-height-percent:0;mso-width-relative:margin;mso-height-relative:margin;v-text-anchor:middle" o:gfxdata="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" filled="f" strokecolor="black [3213]" strokeweight=".5pt">
                 <w10:wrap anchorx="margin"/>
               </v:rect>
             </w:pict>
@@ -32449,7 +32188,7 @@
           <v:shape id="_x0000_i1199" type="#_x0000_t75" style="width:7in;height:368.7pt" o:ole="">
             <v:imagedata r:id="rId32" o:title=""/>
           </v:shape>
-          <o:OLEObject Type="Embed" ProgID="Word.OpenDocumentText.12" ShapeID="_x0000_i1199" DrawAspect="Content" ObjectID="_1635644818" r:id="rId33"/>
+          <o:OLEObject Type="Embed" ProgID="Word.OpenDocumentText.12" ShapeID="_x0000_i1199" DrawAspect="Content" ObjectID="_1635646060" r:id="rId33"/>
         </w:object>
       </w:r>
     </w:p>
@@ -32535,27 +32274,7 @@
           <w:sz w:val="20"/>
           <w:szCs w:val="20"/>
         </w:rPr>
-        <w:t xml:space="preserve">showing the Top Ten Artist with </w:t>
-      </w:r>
-      <w:proofErr w:type="gramStart"/>
-      <w:r>
-        <w:rPr>
-          <w:rFonts w:eastAsia="Times New Roman" w:cstheme="minorHAnsi"/>
-          <w:color w:val="000000"/>
-          <w:sz w:val="20"/>
-          <w:szCs w:val="20"/>
-        </w:rPr>
-        <w:t>the most</w:t>
-      </w:r>
-      <w:proofErr w:type="gramEnd"/>
-      <w:r>
-        <w:rPr>
-          <w:rFonts w:eastAsia="Times New Roman" w:cstheme="minorHAnsi"/>
-          <w:color w:val="000000"/>
-          <w:sz w:val="20"/>
-          <w:szCs w:val="20"/>
-        </w:rPr>
-        <w:t xml:space="preserve"> number of Unique Songs on Charts (2013 - 2017)</w:t>
+        <w:t>showing the Top Ten Artist with the most number of Unique Songs on Charts (2013 - 2017)</w:t>
       </w:r>
     </w:p>
     <w:p>
@@ -32594,6 +32313,7 @@
           <w:sz w:val="20"/>
           <w:szCs w:val="20"/>
         </w:rPr>
+        <w:lastRenderedPageBreak/>
         <mc:AlternateContent>
           <mc:Choice Requires="wps">
             <w:drawing>
@@ -32665,7 +32385,7 @@
           </mc:Choice>
           <mc:Fallback>
             <w:pict>
-              <v:rect w14:anchorId="4A2C8DA7" id="Rectangle 22" o:spid="_x0000_s1026" style="position:absolute;margin-left:0;margin-top:12.85pt;width:502.2pt;height:262.8pt;z-index:251680256;visibility:visible;mso-wrap-style:square;mso-width-percent:0;mso-height-percent:0;mso-wrap-distance-left:9pt;mso-wrap-distance-top:0;mso-wrap-distance-right:9pt;mso-wrap-distance-bottom:0;mso-position-horizontal:left;mso-position-horizontal-relative:margin;mso-position-vertical:absolute;mso-position-vertical-relative:text;mso-width-percent:0;mso-height-percent:0;mso-width-relative:margin;mso-height-relative:margin;v-text-anchor:middle" o:gfxdata="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" filled="f" strokecolor="black [3213]" strokeweight=".5pt">
+              <v:rect w14:anchorId="7C87A3DD" id="Rectangle 22" o:spid="_x0000_s1026" style="position:absolute;margin-left:0;margin-top:12.85pt;width:502.2pt;height:262.8pt;z-index:251680256;visibility:visible;mso-wrap-style:square;mso-width-percent:0;mso-height-percent:0;mso-wrap-distance-left:9pt;mso-wrap-distance-top:0;mso-wrap-distance-right:9pt;mso-wrap-distance-bottom:0;mso-position-horizontal:left;mso-position-horizontal-relative:margin;mso-position-vertical:absolute;mso-position-vertical-relative:text;mso-width-percent:0;mso-height-percent:0;mso-width-relative:margin;mso-height-relative:margin;v-text-anchor:middle" o:gfxdata="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" filled="f" strokecolor="black [3213]" strokeweight=".5pt">
                 <w10:wrap anchorx="margin"/>
               </v:rect>
             </w:pict>
@@ -35426,27 +35146,7 @@
                 <w:sz w:val="20"/>
                 <w:szCs w:val="20"/>
               </w:rPr>
-              <w:t xml:space="preserve">Bowling </w:t>
-            </w:r>
-            <w:proofErr w:type="gramStart"/>
-            <w:r>
-              <w:rPr>
-                <w:rFonts w:eastAsia="Times New Roman" w:cstheme="minorHAnsi"/>
-                <w:color w:val="000000"/>
-                <w:sz w:val="20"/>
-                <w:szCs w:val="20"/>
-              </w:rPr>
-              <w:t>For</w:t>
-            </w:r>
-            <w:proofErr w:type="gramEnd"/>
-            <w:r>
-              <w:rPr>
-                <w:rFonts w:eastAsia="Times New Roman" w:cstheme="minorHAnsi"/>
-                <w:color w:val="000000"/>
-                <w:sz w:val="20"/>
-                <w:szCs w:val="20"/>
-              </w:rPr>
-              <w:t xml:space="preserve"> Soup</w:t>
+              <w:t>Bowling For Soup</w:t>
             </w:r>
           </w:p>
         </w:tc>
@@ -35522,6 +35222,7 @@
                 <w:sz w:val="20"/>
                 <w:szCs w:val="20"/>
               </w:rPr>
+              <w:lastRenderedPageBreak/>
               <w:t>9-Dec</w:t>
             </w:r>
           </w:p>
@@ -36835,27 +36536,7 @@
                 <w:sz w:val="20"/>
                 <w:szCs w:val="20"/>
               </w:rPr>
-              <w:t xml:space="preserve">4 In </w:t>
-            </w:r>
-            <w:proofErr w:type="gramStart"/>
-            <w:r>
-              <w:rPr>
-                <w:rFonts w:eastAsia="Times New Roman" w:cstheme="minorHAnsi"/>
-                <w:color w:val="000000"/>
-                <w:sz w:val="20"/>
-                <w:szCs w:val="20"/>
-              </w:rPr>
-              <w:t>The</w:t>
-            </w:r>
-            <w:proofErr w:type="gramEnd"/>
-            <w:r>
-              <w:rPr>
-                <w:rFonts w:eastAsia="Times New Roman" w:cstheme="minorHAnsi"/>
-                <w:color w:val="000000"/>
-                <w:sz w:val="20"/>
-                <w:szCs w:val="20"/>
-              </w:rPr>
-              <w:t xml:space="preserve"> Morning</w:t>
+              <w:t>4 In The Morning</w:t>
             </w:r>
           </w:p>
         </w:tc>
@@ -38554,27 +38235,7 @@
                 <w:sz w:val="20"/>
                 <w:szCs w:val="20"/>
               </w:rPr>
-              <w:t xml:space="preserve">2012 (If </w:t>
-            </w:r>
-            <w:proofErr w:type="gramStart"/>
-            <w:r>
-              <w:rPr>
-                <w:rFonts w:eastAsia="Times New Roman" w:cstheme="minorHAnsi"/>
-                <w:color w:val="000000"/>
-                <w:sz w:val="20"/>
-                <w:szCs w:val="20"/>
-              </w:rPr>
-              <w:t>The</w:t>
-            </w:r>
-            <w:proofErr w:type="gramEnd"/>
-            <w:r>
-              <w:rPr>
-                <w:rFonts w:eastAsia="Times New Roman" w:cstheme="minorHAnsi"/>
-                <w:color w:val="000000"/>
-                <w:sz w:val="20"/>
-                <w:szCs w:val="20"/>
-              </w:rPr>
-              <w:t xml:space="preserve"> World Would End)</w:t>
+              <w:t>2012 (If The World Would End)</w:t>
             </w:r>
           </w:p>
         </w:tc>
@@ -40190,27 +39851,7 @@
           <w:sz w:val="20"/>
           <w:szCs w:val="20"/>
         </w:rPr>
-        <w:t xml:space="preserve"> month </w:t>
-      </w:r>
-      <w:proofErr w:type="gramStart"/>
-      <w:r>
-        <w:rPr>
-          <w:rFonts w:eastAsia="Times New Roman" w:cstheme="minorHAnsi"/>
-          <w:color w:val="000000"/>
-          <w:sz w:val="20"/>
-          <w:szCs w:val="20"/>
-        </w:rPr>
-        <w:t>in a given</w:t>
-      </w:r>
-      <w:proofErr w:type="gramEnd"/>
-      <w:r>
-        <w:rPr>
-          <w:rFonts w:eastAsia="Times New Roman" w:cstheme="minorHAnsi"/>
-          <w:color w:val="000000"/>
-          <w:sz w:val="20"/>
-          <w:szCs w:val="20"/>
-        </w:rPr>
-        <w:t xml:space="preserve"> </w:t>
+        <w:t xml:space="preserve"> month in a given </w:t>
       </w:r>
       <w:r>
         <w:rPr>
@@ -41574,6 +41215,7 @@
           <w:sz w:val="20"/>
           <w:szCs w:val="20"/>
         </w:rPr>
+        <w:lastRenderedPageBreak/>
         <w:t>FIGURE 2- Normalization</w:t>
       </w:r>
       <w:r>
@@ -44816,7 +44458,7 @@
 </file>
 
 <file path=customXml/itemProps1.xml><?xml version="1.0" encoding="utf-8"?>
-<ds:datastoreItem xmlns:ds="http://schemas.openxmlformats.org/officeDocument/2006/customXml" ds:itemID="{347D0ECA-DE43-4886-A118-5BA448E7E1E7}">
+<ds:datastoreItem xmlns:ds="http://schemas.openxmlformats.org/officeDocument/2006/customXml" ds:itemID="{9E6B5B13-9AE0-4879-A129-2C3E77FFB7CF}">
   <ds:schemaRefs>
     <ds:schemaRef ds:uri="http://schemas.openxmlformats.org/officeDocument/2006/bibliography"/>
   </ds:schemaRefs>

</xml_diff>